<commit_message>
s04 and s05 updates
</commit_message>
<xml_diff>
--- a/L01_intro/python_telepites_segedlet.docx
+++ b/L01_intro/python_telepites_segedlet.docx
@@ -131,54 +131,60 @@
         <w:rPr>
           <w:color w:val="FF0000"/>
         </w:rPr>
-        <w:t>$ [</w:t>
-      </w:r>
-      <w:r>
+        <w:t>$ [virtuális környezet neve]/bin/Activate.ps1</w:t>
+      </w:r>
+    </w:p>
+    <w:p>
+      <w:pPr>
+        <w:ind w:left="360"/>
         <w:rPr>
           <w:color w:val="FF0000"/>
         </w:rPr>
-        <w:t>virtuális környezet neve</w:t>
+      </w:pPr>
+      <w:r>
+        <w:t>Példa</w:t>
       </w:r>
       <w:r>
         <w:rPr>
           <w:color w:val="FF0000"/>
         </w:rPr>
-        <w:t>]/bin/Activate.ps1</w:t>
+        <w:t xml:space="preserve">: </w:t>
+      </w:r>
+      <w:r>
+        <w:rPr>
+          <w:color w:val="FF0000"/>
+        </w:rPr>
+        <w:t>python_intro</w:t>
+      </w:r>
+      <w:r>
+        <w:rPr>
+          <w:color w:val="FF0000"/>
+        </w:rPr>
+        <w:t>/</w:t>
+      </w:r>
+      <w:r>
+        <w:rPr>
+          <w:color w:val="FF0000"/>
+        </w:rPr>
+        <w:t>bin/Activate.ps1</w:t>
       </w:r>
     </w:p>
     <w:p>
       <w:pPr>
         <w:ind w:left="360"/>
         <w:rPr>
-          <w:color w:val="FF0000"/>
-        </w:rPr>
-      </w:pPr>
-      <w:r>
-        <w:t>Példa</w:t>
-      </w:r>
-      <w:r>
-        <w:rPr>
-          <w:color w:val="FF0000"/>
-        </w:rPr>
-        <w:t xml:space="preserve">: </w:t>
-      </w:r>
-      <w:r>
-        <w:rPr>
-          <w:color w:val="FF0000"/>
-        </w:rPr>
-        <w:t>python_intro</w:t>
-      </w:r>
-      <w:r>
-        <w:rPr>
-          <w:color w:val="FF0000"/>
-        </w:rPr>
-        <w:t>/</w:t>
-      </w:r>
-      <w:r>
-        <w:rPr>
-          <w:color w:val="FF0000"/>
-        </w:rPr>
-        <w:t>bin/Activate.ps1</w:t>
+          <w:b/>
+          <w:bCs/>
+          <w:color w:val="000000" w:themeColor="text1"/>
+        </w:rPr>
+      </w:pPr>
+      <w:r>
+        <w:rPr>
+          <w:b/>
+          <w:bCs/>
+          <w:color w:val="000000" w:themeColor="text1"/>
+        </w:rPr>
+        <w:t>mac-en: python3...</w:t>
       </w:r>
     </w:p>
     <w:p>
@@ -263,19 +269,7 @@
         <w:rPr>
           <w:color w:val="FF0000"/>
         </w:rPr>
-        <w:t xml:space="preserve">: python -m pip </w:t>
-      </w:r>
-      <w:r>
-        <w:rPr>
-          <w:color w:val="FF0000"/>
-        </w:rPr>
-        <w:t>un</w:t>
-      </w:r>
-      <w:r>
-        <w:rPr>
-          <w:color w:val="FF0000"/>
-        </w:rPr>
-        <w:t>install jupyter</w:t>
+        <w:t>: python -m pip uninstall jupyter</w:t>
       </w:r>
     </w:p>
     <w:p>
@@ -308,6 +302,9 @@
     </w:p>
     <w:p>
       <w:r>
+        <w:rPr>
+          <w:noProof/>
+        </w:rPr>
         <w:drawing>
           <wp:inline distT="0" distB="0" distL="0" distR="0" wp14:anchorId="5A091AD3" wp14:editId="4F3A50F9">
             <wp:extent cx="5760720" cy="1094740"/>
@@ -386,6 +383,9 @@
     </w:p>
     <w:p>
       <w:r>
+        <w:rPr>
+          <w:noProof/>
+        </w:rPr>
         <w:lastRenderedPageBreak/>
         <w:drawing>
           <wp:inline distT="0" distB="0" distL="0" distR="0" wp14:anchorId="2A56FEF3" wp14:editId="321D75FF">
@@ -1467,6 +1467,7 @@
   <w:style w:type="character" w:default="1" w:styleId="DefaultParagraphFont">
     <w:name w:val="Default Paragraph Font"/>
     <w:uiPriority w:val="1"/>
+    <w:semiHidden/>
     <w:unhideWhenUsed/>
   </w:style>
   <w:style w:type="table" w:default="1" w:styleId="TableNormal">

</xml_diff>